<commit_message>
Updated M2Doc version to 3.3.1 in tests.
</commit_message>
<xml_diff>
--- a/tests/org.obeonetwork.capella.m2doc.aql.queries.tests/resources/tests/bug_31/bug_31-expected-generation.docx
+++ b/tests/org.obeonetwork.capella.m2doc.aql.queries.tests/resources/tests/bug_31/bug_31-expected-generation.docx
@@ -1,6 +1,6 @@
 
 <file path=word/document.xml><?xml version="1.0" encoding="utf-8"?>
-<w:document xmlns:o="urn:schemas-microsoft-com:office:office" xmlns:r="http://schemas.openxmlformats.org/officeDocument/2006/relationships" xmlns:v="urn:schemas-microsoft-com:vml" xmlns:w="http://schemas.openxmlformats.org/wordprocessingml/2006/main" xmlns:w10="urn:schemas-microsoft-com:office:word" xmlns:wp="http://schemas.openxmlformats.org/drawingml/2006/wordprocessingDrawing" xmlns:wps="http://schemas.microsoft.com/office/word/2010/wordprocessingShape" xmlns:wpg="http://schemas.microsoft.com/office/word/2010/wordprocessingGroup" xmlns:mc="http://schemas.openxmlformats.org/markup-compatibility/2006" xmlns:wp14="http://schemas.microsoft.com/office/word/2010/wordprocessingDrawing" xmlns:w14="http://schemas.microsoft.com/office/word/2010/wordml" mc:Ignorable="w14 wp14">
+<w:document xmlns:o="urn:schemas-microsoft-com:office:office" xmlns:r="http://schemas.openxmlformats.org/officeDocument/2006/relationships" xmlns:v="urn:schemas-microsoft-com:vml" xmlns:w="http://schemas.openxmlformats.org/wordprocessingml/2006/main" xmlns:w10="urn:schemas-microsoft-com:office:word" xmlns:wp="http://schemas.openxmlformats.org/drawingml/2006/wordprocessingDrawing" xmlns:wps="http://schemas.microsoft.com/office/word/2010/wordprocessingShape" xmlns:wpg="http://schemas.microsoft.com/office/word/2010/wordprocessingGroup" xmlns:mc="http://schemas.openxmlformats.org/markup-compatibility/2006" xmlns:wp14="http://schemas.microsoft.com/office/word/2010/wordprocessingDrawing" xmlns:w14="http://schemas.microsoft.com/office/word/2010/wordml" xmlns:w15="http://schemas.microsoft.com/office/word/2012/wordml" mc:Ignorable="w14 wp14 w15">
   <w:body>
     <w:p>
       <w:pPr>
@@ -64,7 +64,7 @@
       <w:footerReference w:type="default" r:id="rId3"/>
       <w:type w:val="nextPage"/>
       <w:pgSz w:w="11906" w:h="16838"/>
-      <w:pgMar w:left="1440" w:right="1440" w:header="720" w:top="1440" w:footer="720" w:bottom="1440" w:gutter="0"/>
+      <w:pgMar w:left="1440" w:right="1440" w:gutter="0" w:header="720" w:top="1440" w:footer="720" w:bottom="1440"/>
       <w:pgNumType w:fmt="decimal"/>
       <w:formProt w:val="false"/>
       <w:textDirection w:val="lrTb"/>
@@ -75,14 +75,14 @@
 </file>
 
 <file path=word/footer1.xml><?xml version="1.0" encoding="utf-8"?>
-<w:ftr xmlns:o="urn:schemas-microsoft-com:office:office" xmlns:r="http://schemas.openxmlformats.org/officeDocument/2006/relationships" xmlns:v="urn:schemas-microsoft-com:vml" xmlns:w="http://schemas.openxmlformats.org/wordprocessingml/2006/main" xmlns:w10="urn:schemas-microsoft-com:office:word" xmlns:wp="http://schemas.openxmlformats.org/drawingml/2006/wordprocessingDrawing" xmlns:wps="http://schemas.microsoft.com/office/word/2010/wordprocessingShape" xmlns:wpg="http://schemas.microsoft.com/office/word/2010/wordprocessingGroup" xmlns:mc="http://schemas.openxmlformats.org/markup-compatibility/2006" xmlns:wp14="http://schemas.microsoft.com/office/word/2010/wordprocessingDrawing" xmlns:w14="http://schemas.microsoft.com/office/word/2010/wordml" mc:Ignorable="w14 wp14">
+<w:ftr xmlns:o="urn:schemas-microsoft-com:office:office" xmlns:r="http://schemas.openxmlformats.org/officeDocument/2006/relationships" xmlns:v="urn:schemas-microsoft-com:vml" xmlns:w="http://schemas.openxmlformats.org/wordprocessingml/2006/main" xmlns:w10="urn:schemas-microsoft-com:office:word" xmlns:wp="http://schemas.openxmlformats.org/drawingml/2006/wordprocessingDrawing" xmlns:wps="http://schemas.microsoft.com/office/word/2010/wordprocessingShape" xmlns:wpg="http://schemas.microsoft.com/office/word/2010/wordprocessingGroup" xmlns:mc="http://schemas.openxmlformats.org/markup-compatibility/2006" xmlns:wp14="http://schemas.microsoft.com/office/word/2010/wordprocessingDrawing" xmlns:w14="http://schemas.microsoft.com/office/word/2010/wordml" xmlns:w15="http://schemas.microsoft.com/office/word/2012/wordml" mc:Ignorable="w14 wp14 w15">
   <w:sdt>
     <w:sdtPr>
       <w:docPartObj>
         <w:docPartGallery w:val="Page Numbers (Bottom of Page)"/>
         <w:docPartUnique w:val="true"/>
       </w:docPartObj>
-      <w:id w:val="65605656"/>
+      <w:id w:val="947401489"/>
     </w:sdtPr>
     <w:sdtContent>
       <w:p>
@@ -97,7 +97,7 @@
         </w:r>
         <w:r>
           <w:rPr/>
-          <w:instrText> PAGE </w:instrText>
+          <w:instrText xml:space="preserve"> PAGE </w:instrText>
         </w:r>
         <w:r>
           <w:rPr/>
@@ -127,12 +127,13 @@
 </file>
 
 <file path=word/header1.xml><?xml version="1.0" encoding="utf-8"?>
-<w:hdr xmlns:o="urn:schemas-microsoft-com:office:office" xmlns:r="http://schemas.openxmlformats.org/officeDocument/2006/relationships" xmlns:v="urn:schemas-microsoft-com:vml" xmlns:w="http://schemas.openxmlformats.org/wordprocessingml/2006/main" xmlns:w10="urn:schemas-microsoft-com:office:word" xmlns:wp="http://schemas.openxmlformats.org/drawingml/2006/wordprocessingDrawing" xmlns:wps="http://schemas.microsoft.com/office/word/2010/wordprocessingShape" xmlns:wpg="http://schemas.microsoft.com/office/word/2010/wordprocessingGroup" xmlns:mc="http://schemas.openxmlformats.org/markup-compatibility/2006" xmlns:wp14="http://schemas.microsoft.com/office/word/2010/wordprocessingDrawing" xmlns:w14="http://schemas.microsoft.com/office/word/2010/wordml" mc:Ignorable="w14 wp14">
+<w:hdr xmlns:o="urn:schemas-microsoft-com:office:office" xmlns:r="http://schemas.openxmlformats.org/officeDocument/2006/relationships" xmlns:v="urn:schemas-microsoft-com:vml" xmlns:w="http://schemas.openxmlformats.org/wordprocessingml/2006/main" xmlns:w10="urn:schemas-microsoft-com:office:word" xmlns:wp="http://schemas.openxmlformats.org/drawingml/2006/wordprocessingDrawing" xmlns:wps="http://schemas.microsoft.com/office/word/2010/wordprocessingShape" xmlns:wpg="http://schemas.microsoft.com/office/word/2010/wordprocessingGroup" xmlns:mc="http://schemas.openxmlformats.org/markup-compatibility/2006" xmlns:wp14="http://schemas.microsoft.com/office/word/2010/wordprocessingDrawing" xmlns:w14="http://schemas.microsoft.com/office/word/2010/wordml" xmlns:w15="http://schemas.microsoft.com/office/word/2012/wordml" mc:Ignorable="w14 wp14 w15">
   <w:tbl>
     <w:tblPr>
       <w:tblW w:w="5000" w:type="pct"/>
       <w:jc w:val="left"/>
       <w:tblInd w:w="0" w:type="dxa"/>
+      <w:tblLayout w:type="fixed"/>
       <w:tblCellMar>
         <w:top w:w="72" w:type="dxa"/>
         <w:left w:w="115" w:type="dxa"/>
@@ -158,6 +159,7 @@
         <w:p>
           <w:pPr>
             <w:pStyle w:val="Entte"/>
+            <w:widowControl w:val="false"/>
             <w:jc w:val="right"/>
             <w:rPr>
               <w:rFonts w:ascii="Cambria" w:hAnsi="Cambria" w:eastAsia="" w:cs="Times New Roman" w:asciiTheme="majorHAnsi" w:cstheme="majorBidi" w:eastAsiaTheme="majorEastAsia" w:hAnsiTheme="majorHAnsi"/>
@@ -207,7 +209,7 @@
 </file>
 
 <file path=word/numbering.xml><?xml version="1.0" encoding="utf-8"?>
-<w:numbering xmlns:w="http://schemas.openxmlformats.org/wordprocessingml/2006/main" xmlns:o="urn:schemas-microsoft-com:office:office" xmlns:r="http://schemas.openxmlformats.org/officeDocument/2006/relationships" xmlns:v="urn:schemas-microsoft-com:vml">
+<w:numbering xmlns:w="http://schemas.openxmlformats.org/wordprocessingml/2006/main" xmlns:o="urn:schemas-microsoft-com:office:office" xmlns:r="http://schemas.openxmlformats.org/officeDocument/2006/relationships" xmlns:v="urn:schemas-microsoft-com:vml" xmlns:mc="http://schemas.openxmlformats.org/markup-compatibility/2006" xmlns:w14="http://schemas.microsoft.com/office/word/2010/wordml" mc:Ignorable="w14">
   <w:abstractNum w:abstractNumId="1">
     <w:lvl w:ilvl="0">
       <w:start w:val="1"/>
@@ -221,6 +223,7 @@
         </w:tabs>
         <w:ind w:left="432" w:hanging="432"/>
       </w:pPr>
+      <w:rPr/>
     </w:lvl>
     <w:lvl w:ilvl="1">
       <w:start w:val="1"/>
@@ -234,6 +237,7 @@
         </w:tabs>
         <w:ind w:left="576" w:hanging="576"/>
       </w:pPr>
+      <w:rPr/>
     </w:lvl>
     <w:lvl w:ilvl="2">
       <w:start w:val="1"/>
@@ -247,6 +251,7 @@
         </w:tabs>
         <w:ind w:left="720" w:hanging="720"/>
       </w:pPr>
+      <w:rPr/>
     </w:lvl>
     <w:lvl w:ilvl="3">
       <w:start w:val="1"/>
@@ -260,6 +265,7 @@
         </w:tabs>
         <w:ind w:left="864" w:hanging="864"/>
       </w:pPr>
+      <w:rPr/>
     </w:lvl>
     <w:lvl w:ilvl="4">
       <w:start w:val="1"/>
@@ -273,6 +279,7 @@
         </w:tabs>
         <w:ind w:left="1008" w:hanging="1008"/>
       </w:pPr>
+      <w:rPr/>
     </w:lvl>
     <w:lvl w:ilvl="5">
       <w:start w:val="1"/>
@@ -286,6 +293,7 @@
         </w:tabs>
         <w:ind w:left="1152" w:hanging="1152"/>
       </w:pPr>
+      <w:rPr/>
     </w:lvl>
     <w:lvl w:ilvl="6">
       <w:start w:val="1"/>
@@ -299,6 +307,7 @@
         </w:tabs>
         <w:ind w:left="1296" w:hanging="1296"/>
       </w:pPr>
+      <w:rPr/>
     </w:lvl>
     <w:lvl w:ilvl="7">
       <w:start w:val="1"/>
@@ -312,6 +321,7 @@
         </w:tabs>
         <w:ind w:left="1440" w:hanging="1440"/>
       </w:pPr>
+      <w:rPr/>
     </w:lvl>
     <w:lvl w:ilvl="8">
       <w:start w:val="1"/>
@@ -325,6 +335,7 @@
         </w:tabs>
         <w:ind w:left="1584" w:hanging="1584"/>
       </w:pPr>
+      <w:rPr/>
     </w:lvl>
   </w:abstractNum>
   <w:num w:numId="1">
@@ -1009,7 +1020,6 @@
   <w:style w:type="character" w:styleId="PieddepageCar" w:customStyle="1">
     <w:name w:val="Pied de page Car"/>
     <w:basedOn w:val="DefaultParagraphFont"/>
-    <w:link w:val="Pieddepage"/>
     <w:uiPriority w:val="99"/>
     <w:qFormat/>
     <w:rsid w:val="00e4058c"/>
@@ -1022,7 +1032,6 @@
   <w:style w:type="character" w:styleId="Titre1Car" w:customStyle="1">
     <w:name w:val="Titre 1 Car"/>
     <w:basedOn w:val="DefaultParagraphFont"/>
-    <w:link w:val="Titre1"/>
     <w:uiPriority w:val="9"/>
     <w:qFormat/>
     <w:rsid w:val="00ab0f79"/>
@@ -1039,7 +1048,6 @@
   <w:style w:type="character" w:styleId="Titre2Car" w:customStyle="1">
     <w:name w:val="Titre 2 Car"/>
     <w:basedOn w:val="DefaultParagraphFont"/>
-    <w:link w:val="Titre2"/>
     <w:uiPriority w:val="9"/>
     <w:qFormat/>
     <w:rsid w:val="00e4058c"/>
@@ -1056,7 +1064,6 @@
   <w:style w:type="character" w:styleId="Titre3Car" w:customStyle="1">
     <w:name w:val="Titre 3 Car"/>
     <w:basedOn w:val="DefaultParagraphFont"/>
-    <w:link w:val="Titre3"/>
     <w:uiPriority w:val="9"/>
     <w:qFormat/>
     <w:rsid w:val="00e4058c"/>
@@ -1073,7 +1080,6 @@
   <w:style w:type="character" w:styleId="Titre4Car" w:customStyle="1">
     <w:name w:val="Titre 4 Car"/>
     <w:basedOn w:val="DefaultParagraphFont"/>
-    <w:link w:val="Titre4"/>
     <w:uiPriority w:val="9"/>
     <w:qFormat/>
     <w:rsid w:val="00e4058c"/>
@@ -1092,7 +1098,6 @@
   <w:style w:type="character" w:styleId="Titre5Car" w:customStyle="1">
     <w:name w:val="Titre 5 Car"/>
     <w:basedOn w:val="DefaultParagraphFont"/>
-    <w:link w:val="Titre5"/>
     <w:uiPriority w:val="9"/>
     <w:qFormat/>
     <w:rsid w:val="00e4058c"/>
@@ -1107,7 +1112,6 @@
   <w:style w:type="character" w:styleId="Titre6Car" w:customStyle="1">
     <w:name w:val="Titre 6 Car"/>
     <w:basedOn w:val="DefaultParagraphFont"/>
-    <w:link w:val="Titre6"/>
     <w:uiPriority w:val="9"/>
     <w:semiHidden/>
     <w:qFormat/>
@@ -1125,7 +1129,6 @@
   <w:style w:type="character" w:styleId="Titre7Car" w:customStyle="1">
     <w:name w:val="Titre 7 Car"/>
     <w:basedOn w:val="DefaultParagraphFont"/>
-    <w:link w:val="Titre7"/>
     <w:uiPriority w:val="9"/>
     <w:semiHidden/>
     <w:qFormat/>
@@ -1143,7 +1146,6 @@
   <w:style w:type="character" w:styleId="Titre8Car" w:customStyle="1">
     <w:name w:val="Titre 8 Car"/>
     <w:basedOn w:val="DefaultParagraphFont"/>
-    <w:link w:val="Titre8"/>
     <w:uiPriority w:val="9"/>
     <w:semiHidden/>
     <w:qFormat/>
@@ -1157,7 +1159,6 @@
   <w:style w:type="character" w:styleId="Titre9Car" w:customStyle="1">
     <w:name w:val="Titre 9 Car"/>
     <w:basedOn w:val="DefaultParagraphFont"/>
-    <w:link w:val="Titre9"/>
     <w:uiPriority w:val="9"/>
     <w:semiHidden/>
     <w:qFormat/>
@@ -1186,7 +1187,6 @@
   <w:style w:type="character" w:styleId="CommentaireCar" w:customStyle="1">
     <w:name w:val="Commentaire Car"/>
     <w:basedOn w:val="DefaultParagraphFont"/>
-    <w:link w:val="Commentaire"/>
     <w:uiPriority w:val="99"/>
     <w:semiHidden/>
     <w:qFormat/>
@@ -1198,7 +1198,6 @@
   <w:style w:type="character" w:styleId="ObjetducommentaireCar" w:customStyle="1">
     <w:name w:val="Objet du commentaire Car"/>
     <w:basedOn w:val="CommentaireCar"/>
-    <w:link w:val="Objetducommentaire"/>
     <w:uiPriority w:val="99"/>
     <w:semiHidden/>
     <w:qFormat/>
@@ -1212,7 +1211,6 @@
   <w:style w:type="character" w:styleId="TextedebullesCar" w:customStyle="1">
     <w:name w:val="Texte de bulles Car"/>
     <w:basedOn w:val="DefaultParagraphFont"/>
-    <w:link w:val="Textedebulles"/>
     <w:uiPriority w:val="99"/>
     <w:semiHidden/>
     <w:qFormat/>
@@ -1495,7 +1493,6 @@
     <w:semiHidden/>
     <w:unhideWhenUsed/>
     <w:tblPr>
-      <w:tblInd w:w="0" w:type="dxa"/>
       <w:tblCellMar>
         <w:top w:w="0" w:type="dxa"/>
         <w:left w:w="108" w:type="dxa"/>

</xml_diff>